<commit_message>
vault backup: 2023-09-06 10:02:44
</commit_message>
<xml_diff>
--- a/SystemutvecklingAgil/Individuellt arbete/Emmanuel_Duchene_VG_Uppgiften.docx
+++ b/SystemutvecklingAgil/Individuellt arbete/Emmanuel_Duchene_VG_Uppgiften.docx
@@ -2,109 +2,6 @@
 <file path=word/document.xml><?xml version="1.0" encoding="utf-8"?>
 <w:document xmlns:wpc="http://schemas.microsoft.com/office/word/2010/wordprocessingCanvas" xmlns:cx="http://schemas.microsoft.com/office/drawing/2014/chartex" xmlns:cx1="http://schemas.microsoft.com/office/drawing/2015/9/8/chartex" xmlns:cx2="http://schemas.microsoft.com/office/drawing/2015/10/21/chartex" xmlns:cx3="http://schemas.microsoft.com/office/drawing/2016/5/9/chartex" xmlns:cx4="http://schemas.microsoft.com/office/drawing/2016/5/10/chartex" xmlns:cx5="http://schemas.microsoft.com/office/drawing/2016/5/11/chartex" xmlns:cx6="http://schemas.microsoft.com/office/drawing/2016/5/12/chartex" xmlns:cx7="http://schemas.microsoft.com/office/drawing/2016/5/13/chartex" xmlns:cx8="http://schemas.microsoft.com/office/drawing/2016/5/14/chartex" xmlns:mc="http://schemas.openxmlformats.org/markup-compatibility/2006" xmlns:aink="http://schemas.microsoft.com/office/drawing/2016/ink" xmlns:am3d="http://schemas.microsoft.com/office/drawing/2017/model3d" xmlns:o="urn:schemas-microsoft-com:office:office" xmlns:oel="http://schemas.microsoft.com/office/2019/extlst" xmlns:r="http://schemas.openxmlformats.org/officeDocument/2006/relationships" xmlns:m="http://schemas.openxmlformats.org/officeDocument/2006/math" xmlns:v="urn:schemas-microsoft-com:vml" xmlns:wp14="http://schemas.microsoft.com/office/word/2010/wordprocessingDrawing" xmlns:wp="http://schemas.openxmlformats.org/drawingml/2006/wordprocessingDrawing" xmlns:w10="urn:schemas-microsoft-com:office:word" xmlns:w="http://schemas.openxmlformats.org/wordprocessingml/2006/main" xmlns:w14="http://schemas.microsoft.com/office/word/2010/wordml" xmlns:w15="http://schemas.microsoft.com/office/word/2012/wordml" xmlns:w16cex="http://schemas.microsoft.com/office/word/2018/wordml/cex" xmlns:w16cid="http://schemas.microsoft.com/office/word/2016/wordml/cid" xmlns:w16="http://schemas.microsoft.com/office/word/2018/wordml" xmlns:w16sdtdh="http://schemas.microsoft.com/office/word/2020/wordml/sdtdatahash" xmlns:w16se="http://schemas.microsoft.com/office/word/2015/wordml/symex" xmlns:wpg="http://schemas.microsoft.com/office/word/2010/wordprocessingGroup" xmlns:wpi="http://schemas.microsoft.com/office/word/2010/wordprocessingInk" xmlns:wne="http://schemas.microsoft.com/office/word/2006/wordml" xmlns:wps="http://schemas.microsoft.com/office/word/2010/wordprocessingShape" mc:Ignorable="w14 w15 w16se w16cid w16 w16cex w16sdtdh wp14">
   <w:body>
-    <w:p>
-      <w:pPr>
-        <w:spacing w:line="240" w:lineRule="auto"/>
-        <w:jc w:val="both"/>
-        <w:rPr>
-          <w:rFonts w:ascii="Futura Bk BT" w:hAnsi="Futura Bk BT" w:cstheme="minorHAnsi"/>
-          <w:b/>
-          <w:bCs/>
-          <w:sz w:val="24"/>
-          <w:szCs w:val="24"/>
-        </w:rPr>
-      </w:pPr>
-      <w:r>
-        <w:rPr>
-          <w:rFonts w:ascii="Futura Bk BT" w:hAnsi="Futura Bk BT" w:cstheme="minorHAnsi"/>
-          <w:b/>
-          <w:bCs/>
-          <w:sz w:val="24"/>
-          <w:szCs w:val="24"/>
-        </w:rPr>
-        <w:t>Emmanuel Duchene</w:t>
-      </w:r>
-      <w:r>
-        <w:rPr>
-          <w:rFonts w:ascii="Futura Bk BT" w:hAnsi="Futura Bk BT" w:cstheme="minorHAnsi"/>
-          <w:b/>
-          <w:bCs/>
-          <w:sz w:val="24"/>
-          <w:szCs w:val="24"/>
-        </w:rPr>
-        <w:t>,</w:t>
-      </w:r>
-      <w:r>
-        <w:rPr>
-          <w:rFonts w:ascii="Futura Bk BT" w:hAnsi="Futura Bk BT" w:cstheme="minorHAnsi"/>
-          <w:b/>
-          <w:bCs/>
-          <w:sz w:val="24"/>
-          <w:szCs w:val="24"/>
-        </w:rPr>
-        <w:t xml:space="preserve"> System23</w:t>
-      </w:r>
-      <w:r>
-        <w:rPr>
-          <w:rFonts w:ascii="Futura Bk BT" w:hAnsi="Futura Bk BT" w:cstheme="minorHAnsi"/>
-          <w:b/>
-          <w:bCs/>
-          <w:sz w:val="24"/>
-          <w:szCs w:val="24"/>
-        </w:rPr>
-        <w:t xml:space="preserve"> </w:t>
-      </w:r>
-      <w:r>
-        <w:rPr>
-          <w:rFonts w:ascii="Futura Bk BT" w:hAnsi="Futura Bk BT" w:cstheme="minorHAnsi"/>
-          <w:b/>
-          <w:bCs/>
-          <w:sz w:val="24"/>
-          <w:szCs w:val="24"/>
-        </w:rPr>
-        <w:t>–</w:t>
-      </w:r>
-      <w:r>
-        <w:rPr>
-          <w:rFonts w:ascii="Futura Bk BT" w:hAnsi="Futura Bk BT" w:cstheme="minorHAnsi"/>
-          <w:b/>
-          <w:bCs/>
-          <w:sz w:val="24"/>
-          <w:szCs w:val="24"/>
-        </w:rPr>
-        <w:t xml:space="preserve"> </w:t>
-      </w:r>
-      <w:r>
-        <w:rPr>
-          <w:rFonts w:ascii="Futura Bk BT" w:hAnsi="Futura Bk BT" w:cstheme="minorHAnsi"/>
-          <w:b/>
-          <w:bCs/>
-          <w:sz w:val="24"/>
-          <w:szCs w:val="24"/>
-        </w:rPr>
-        <w:t>Systemutvecklingens grunde</w:t>
-      </w:r>
-      <w:r>
-        <w:rPr>
-          <w:rFonts w:ascii="Futura Bk BT" w:hAnsi="Futura Bk BT" w:cstheme="minorHAnsi"/>
-          <w:b/>
-          <w:bCs/>
-          <w:sz w:val="24"/>
-          <w:szCs w:val="24"/>
-        </w:rPr>
-        <w:t xml:space="preserve">r och agil utveckling - </w:t>
-      </w:r>
-      <w:r>
-        <w:rPr>
-          <w:rFonts w:ascii="Futura Bk BT" w:hAnsi="Futura Bk BT" w:cstheme="minorHAnsi"/>
-          <w:b/>
-          <w:bCs/>
-          <w:sz w:val="24"/>
-          <w:szCs w:val="24"/>
-        </w:rPr>
-        <w:t>VG-uppgift</w:t>
-      </w:r>
-    </w:p>
     <w:p>
       <w:pPr>
         <w:spacing w:line="240" w:lineRule="auto"/>
@@ -441,6 +338,7 @@
           <w:rFonts w:ascii="Futura Bk BT" w:hAnsi="Futura Bk BT" w:cstheme="minorHAnsi"/>
           <w:b/>
           <w:bCs/>
+          <w:lang w:val="en-US"/>
         </w:rPr>
       </w:pPr>
     </w:p>
@@ -460,7 +358,7 @@
           <w:b/>
           <w:bCs/>
         </w:rPr>
-        <w:t xml:space="preserve">Agile, Scrum </w:t>
+        <w:t xml:space="preserve">Agile, </w:t>
       </w:r>
       <w:r>
         <w:rPr>
@@ -468,6 +366,22 @@
           <w:b/>
           <w:bCs/>
         </w:rPr>
+        <w:t>SCRUM</w:t>
+      </w:r>
+      <w:r>
+        <w:rPr>
+          <w:rFonts w:ascii="Futura Bk BT" w:hAnsi="Futura Bk BT" w:cstheme="minorHAnsi"/>
+          <w:b/>
+          <w:bCs/>
+        </w:rPr>
+        <w:t xml:space="preserve"> </w:t>
+      </w:r>
+      <w:r>
+        <w:rPr>
+          <w:rFonts w:ascii="Futura Bk BT" w:hAnsi="Futura Bk BT" w:cstheme="minorHAnsi"/>
+          <w:b/>
+          <w:bCs/>
+        </w:rPr>
         <w:t>och Kanban</w:t>
       </w:r>
     </w:p>
@@ -483,7 +397,19 @@
         <w:rPr>
           <w:rFonts w:ascii="Futura Bk BT" w:hAnsi="Futura Bk BT" w:cstheme="minorHAnsi"/>
         </w:rPr>
-        <w:t xml:space="preserve">Det kan upplevas som att Agila metoder, Scrum och Kanban </w:t>
+        <w:t xml:space="preserve">Det kan upplevas som att Agila metoder, </w:t>
+      </w:r>
+      <w:r>
+        <w:rPr>
+          <w:rFonts w:ascii="Futura Bk BT" w:hAnsi="Futura Bk BT" w:cstheme="minorHAnsi"/>
+        </w:rPr>
+        <w:t>SCRUM</w:t>
+      </w:r>
+      <w:r>
+        <w:rPr>
+          <w:rFonts w:ascii="Futura Bk BT" w:hAnsi="Futura Bk BT" w:cstheme="minorHAnsi"/>
+        </w:rPr>
+        <w:t xml:space="preserve"> och Kanban </w:t>
       </w:r>
       <w:r>
         <w:rPr>
@@ -609,7 +535,19 @@
         <w:rPr>
           <w:rFonts w:ascii="Futura Bk BT" w:hAnsi="Futura Bk BT" w:cstheme="minorHAnsi"/>
         </w:rPr>
-        <w:t xml:space="preserve"> och en god kommunikation</w:t>
+        <w:t xml:space="preserve">, </w:t>
+      </w:r>
+      <w:r>
+        <w:rPr>
+          <w:rFonts w:ascii="Futura Bk BT" w:hAnsi="Futura Bk BT" w:cstheme="minorHAnsi"/>
+        </w:rPr>
+        <w:t>en god kommunikation</w:t>
+      </w:r>
+      <w:r>
+        <w:rPr>
+          <w:rFonts w:ascii="Futura Bk BT" w:hAnsi="Futura Bk BT" w:cstheme="minorHAnsi"/>
+        </w:rPr>
+        <w:t xml:space="preserve"> och kunden</w:t>
       </w:r>
       <w:r>
         <w:rPr>
@@ -630,7 +568,13 @@
         <w:rPr>
           <w:rFonts w:ascii="Futura Bk BT" w:hAnsi="Futura Bk BT" w:cstheme="minorHAnsi"/>
         </w:rPr>
-        <w:t xml:space="preserve">Scrum och Kanban </w:t>
+        <w:t>SCRUM</w:t>
+      </w:r>
+      <w:r>
+        <w:rPr>
+          <w:rFonts w:ascii="Futura Bk BT" w:hAnsi="Futura Bk BT" w:cstheme="minorHAnsi"/>
+        </w:rPr>
+        <w:t xml:space="preserve"> och Kanban </w:t>
       </w:r>
       <w:r>
         <w:rPr>
@@ -642,25 +586,31 @@
         <w:rPr>
           <w:rFonts w:ascii="Futura Bk BT" w:hAnsi="Futura Bk BT" w:cstheme="minorHAnsi"/>
         </w:rPr>
-        <w:t xml:space="preserve"> eller ramverk</w:t>
-      </w:r>
-      <w:r>
-        <w:rPr>
-          <w:rFonts w:ascii="Futura Bk BT" w:hAnsi="Futura Bk BT" w:cstheme="minorHAnsi"/>
-        </w:rPr>
-        <w:t xml:space="preserve"> som följer och implementerar det agila tankesättet. Ett utvecklingsteam kan använda sig av</w:t>
-      </w:r>
-      <w:r>
-        <w:rPr>
-          <w:rFonts w:ascii="Futura Bk BT" w:hAnsi="Futura Bk BT" w:cstheme="minorHAnsi"/>
-        </w:rPr>
         <w:t xml:space="preserve"> </w:t>
       </w:r>
       <w:r>
         <w:rPr>
           <w:rFonts w:ascii="Futura Bk BT" w:hAnsi="Futura Bk BT" w:cstheme="minorHAnsi"/>
         </w:rPr>
-        <w:t xml:space="preserve">Scrum eller Kanban </w:t>
+        <w:t>som följer och implementerar det agila tankesättet. Ett utvecklingsteam kan använda sig av</w:t>
+      </w:r>
+      <w:r>
+        <w:rPr>
+          <w:rFonts w:ascii="Futura Bk BT" w:hAnsi="Futura Bk BT" w:cstheme="minorHAnsi"/>
+        </w:rPr>
+        <w:t xml:space="preserve"> </w:t>
+      </w:r>
+      <w:r>
+        <w:rPr>
+          <w:rFonts w:ascii="Futura Bk BT" w:hAnsi="Futura Bk BT" w:cstheme="minorHAnsi"/>
+        </w:rPr>
+        <w:t>SCRUM</w:t>
+      </w:r>
+      <w:r>
+        <w:rPr>
+          <w:rFonts w:ascii="Futura Bk BT" w:hAnsi="Futura Bk BT" w:cstheme="minorHAnsi"/>
+        </w:rPr>
+        <w:t xml:space="preserve"> eller Kanban </w:t>
       </w:r>
       <w:r>
         <w:rPr>
@@ -690,7 +640,19 @@
         <w:rPr>
           <w:rFonts w:ascii="Futura Bk BT" w:hAnsi="Futura Bk BT" w:cstheme="minorHAnsi"/>
         </w:rPr>
-        <w:t xml:space="preserve"> Scrum kan ses som </w:t>
+        <w:t xml:space="preserve"> </w:t>
+      </w:r>
+      <w:r>
+        <w:rPr>
+          <w:rFonts w:ascii="Futura Bk BT" w:hAnsi="Futura Bk BT" w:cstheme="minorHAnsi"/>
+        </w:rPr>
+        <w:t>SCRUM</w:t>
+      </w:r>
+      <w:r>
+        <w:rPr>
+          <w:rFonts w:ascii="Futura Bk BT" w:hAnsi="Futura Bk BT" w:cstheme="minorHAnsi"/>
+        </w:rPr>
+        <w:t xml:space="preserve"> kan ses som </w:t>
       </w:r>
       <w:r>
         <w:rPr>
@@ -730,7 +692,13 @@
         <w:rPr>
           <w:rFonts w:ascii="Futura Bk BT" w:hAnsi="Futura Bk BT" w:cstheme="minorHAnsi"/>
         </w:rPr>
-        <w:t xml:space="preserve">Scrum innebär olika roller hos uppdragstagaren och </w:t>
+        <w:t>SCRUM</w:t>
+      </w:r>
+      <w:r>
+        <w:rPr>
+          <w:rFonts w:ascii="Futura Bk BT" w:hAnsi="Futura Bk BT" w:cstheme="minorHAnsi"/>
+        </w:rPr>
+        <w:t xml:space="preserve"> innebär olika roller hos uppdragstagaren och </w:t>
       </w:r>
       <w:r>
         <w:rPr>
@@ -918,192 +886,7 @@
           <w:i/>
           <w:iCs/>
         </w:rPr>
-        <w:t>daily Scrum</w:t>
-      </w:r>
-      <w:r>
-        <w:rPr>
-          <w:rFonts w:ascii="Futura Bk BT" w:hAnsi="Futura Bk BT" w:cstheme="minorHAnsi"/>
-        </w:rPr>
-        <w:t xml:space="preserve"> </w:t>
-      </w:r>
-      <w:r>
-        <w:rPr>
-          <w:rFonts w:ascii="Futura Bk BT" w:hAnsi="Futura Bk BT" w:cstheme="minorHAnsi"/>
-        </w:rPr>
-        <w:t xml:space="preserve">där gårdagen, vad som ska göras av varje utvecklare </w:t>
-      </w:r>
-      <w:r>
-        <w:rPr>
-          <w:rFonts w:ascii="Futura Bk BT" w:hAnsi="Futura Bk BT" w:cstheme="minorHAnsi"/>
-        </w:rPr>
-        <w:t xml:space="preserve">under dagen </w:t>
-      </w:r>
-      <w:r>
-        <w:rPr>
-          <w:rFonts w:ascii="Futura Bk BT" w:hAnsi="Futura Bk BT" w:cstheme="minorHAnsi"/>
-        </w:rPr>
-        <w:t>och eventuella hinder gås igenom. Sedan jobbar teamet med att implementera user stories. De</w:t>
-      </w:r>
-      <w:r>
-        <w:rPr>
-          <w:rFonts w:ascii="Futura Bk BT" w:hAnsi="Futura Bk BT" w:cstheme="minorHAnsi"/>
-        </w:rPr>
-        <w:t>ssa</w:t>
-      </w:r>
-      <w:r>
-        <w:rPr>
-          <w:rFonts w:ascii="Futura Bk BT" w:hAnsi="Futura Bk BT" w:cstheme="minorHAnsi"/>
-        </w:rPr>
-        <w:t xml:space="preserve"> går från </w:t>
-      </w:r>
-      <w:r>
-        <w:rPr>
-          <w:rFonts w:ascii="Futura Bk BT" w:hAnsi="Futura Bk BT" w:cstheme="minorHAnsi"/>
-          <w:i/>
-          <w:iCs/>
-        </w:rPr>
-        <w:t>planerade</w:t>
-      </w:r>
-      <w:r>
-        <w:rPr>
-          <w:rFonts w:ascii="Futura Bk BT" w:hAnsi="Futura Bk BT" w:cstheme="minorHAnsi"/>
-        </w:rPr>
-        <w:t xml:space="preserve"> till </w:t>
-      </w:r>
-      <w:r>
-        <w:rPr>
-          <w:rFonts w:ascii="Futura Bk BT" w:hAnsi="Futura Bk BT" w:cstheme="minorHAnsi"/>
-          <w:i/>
-          <w:iCs/>
-        </w:rPr>
-        <w:t>under byggnad</w:t>
-      </w:r>
-      <w:r>
-        <w:rPr>
-          <w:rFonts w:ascii="Futura Bk BT" w:hAnsi="Futura Bk BT" w:cstheme="minorHAnsi"/>
-        </w:rPr>
-        <w:t xml:space="preserve"> till </w:t>
-      </w:r>
-      <w:r>
-        <w:rPr>
-          <w:rFonts w:ascii="Futura Bk BT" w:hAnsi="Futura Bk BT" w:cstheme="minorHAnsi"/>
-          <w:i/>
-          <w:iCs/>
-        </w:rPr>
-        <w:t>klara</w:t>
-      </w:r>
-      <w:r>
-        <w:rPr>
-          <w:rFonts w:ascii="Futura Bk BT" w:hAnsi="Futura Bk BT" w:cstheme="minorHAnsi"/>
-        </w:rPr>
-        <w:t xml:space="preserve">. Det är i de faserna som ett team kan välja att implementera Kanban och använda sig av en Kanbantavla för att sortera och visualisera sina user stories och flytta dem till </w:t>
-      </w:r>
-      <w:r>
-        <w:rPr>
-          <w:rFonts w:ascii="Futura Bk BT" w:hAnsi="Futura Bk BT" w:cstheme="minorHAnsi"/>
-        </w:rPr>
-        <w:t xml:space="preserve">de ovannämnda spalterna utifrån deras </w:t>
-      </w:r>
-      <w:r>
-        <w:rPr>
-          <w:rFonts w:ascii="Futura Bk BT" w:hAnsi="Futura Bk BT" w:cstheme="minorHAnsi"/>
-        </w:rPr>
-        <w:t xml:space="preserve">aktuella </w:t>
-      </w:r>
-      <w:r>
-        <w:rPr>
-          <w:rFonts w:ascii="Futura Bk BT" w:hAnsi="Futura Bk BT" w:cstheme="minorHAnsi"/>
-        </w:rPr>
-        <w:t xml:space="preserve">status. </w:t>
-      </w:r>
-      <w:r>
-        <w:rPr>
-          <w:rFonts w:ascii="Futura Bk BT" w:hAnsi="Futura Bk BT" w:cstheme="minorHAnsi"/>
-        </w:rPr>
-        <w:t>Utvecklingsteamet kan såklart välja att använda sig av fler</w:t>
-      </w:r>
-      <w:r>
-        <w:rPr>
-          <w:rFonts w:ascii="Futura Bk BT" w:hAnsi="Futura Bk BT" w:cstheme="minorHAnsi"/>
-        </w:rPr>
-        <w:t>a</w:t>
-      </w:r>
-      <w:r>
-        <w:rPr>
-          <w:rFonts w:ascii="Futura Bk BT" w:hAnsi="Futura Bk BT" w:cstheme="minorHAnsi"/>
-        </w:rPr>
-        <w:t xml:space="preserve"> spalter i sin Kanbantavla, så som </w:t>
-      </w:r>
-      <w:r>
-        <w:rPr>
-          <w:rFonts w:ascii="Futura Bk BT" w:hAnsi="Futura Bk BT" w:cstheme="minorHAnsi"/>
-          <w:i/>
-          <w:iCs/>
-        </w:rPr>
-        <w:t>peer review</w:t>
-      </w:r>
-      <w:r>
-        <w:rPr>
-          <w:rFonts w:ascii="Futura Bk BT" w:hAnsi="Futura Bk BT" w:cstheme="minorHAnsi"/>
-        </w:rPr>
-        <w:t>, eller dyl.</w:t>
-      </w:r>
-      <w:r>
-        <w:rPr>
-          <w:rFonts w:ascii="Futura Bk BT" w:hAnsi="Futura Bk BT" w:cstheme="minorHAnsi"/>
-        </w:rPr>
-        <w:t xml:space="preserve"> </w:t>
-      </w:r>
-    </w:p>
-    <w:p>
-      <w:pPr>
-        <w:spacing w:line="240" w:lineRule="auto"/>
-        <w:jc w:val="both"/>
-        <w:rPr>
-          <w:rFonts w:ascii="Futura Bk BT" w:hAnsi="Futura Bk BT" w:cstheme="minorHAnsi"/>
-        </w:rPr>
-      </w:pPr>
-      <w:r>
-        <w:rPr>
-          <w:rFonts w:ascii="Futura Bk BT" w:hAnsi="Futura Bk BT" w:cstheme="minorHAnsi"/>
-        </w:rPr>
-        <w:t xml:space="preserve">Det är som sagt möjligt att använda sig av Scrum utan Kanban </w:t>
-      </w:r>
-      <w:r>
-        <w:rPr>
-          <w:rFonts w:ascii="Futura Bk BT" w:hAnsi="Futura Bk BT" w:cstheme="minorHAnsi"/>
-        </w:rPr>
-        <w:t>och vice versa</w:t>
-      </w:r>
-      <w:r>
-        <w:rPr>
-          <w:rFonts w:ascii="Futura Bk BT" w:hAnsi="Futura Bk BT" w:cstheme="minorHAnsi"/>
-        </w:rPr>
-        <w:t xml:space="preserve"> och många företag gör det, </w:t>
-      </w:r>
-      <w:r>
-        <w:rPr>
-          <w:rFonts w:ascii="Futura Bk BT" w:hAnsi="Futura Bk BT" w:cstheme="minorHAnsi"/>
-        </w:rPr>
-        <w:t xml:space="preserve">men kombinationen av båda metoderna/ramverk tycks vara mycket kraftfull och effektiv. </w:t>
-      </w:r>
-      <w:r>
-        <w:rPr>
-          <w:rFonts w:ascii="Futura Bk BT" w:hAnsi="Futura Bk BT" w:cstheme="minorHAnsi"/>
-        </w:rPr>
-        <w:t>Efter varje sprint presenteras produkten</w:t>
-      </w:r>
-      <w:r>
-        <w:rPr>
-          <w:rFonts w:ascii="Futura Bk BT" w:hAnsi="Futura Bk BT" w:cstheme="minorHAnsi"/>
-        </w:rPr>
-        <w:t xml:space="preserve"> i form av en</w:t>
-      </w:r>
-      <w:r>
-        <w:rPr>
-          <w:rFonts w:ascii="Futura Bk BT" w:hAnsi="Futura Bk BT" w:cstheme="minorHAnsi"/>
-        </w:rPr>
-        <w:t xml:space="preserve"> </w:t>
+        <w:t xml:space="preserve">daily </w:t>
       </w:r>
       <w:r>
         <w:rPr>
@@ -1113,7 +896,216 @@
           <w:i/>
           <w:iCs/>
         </w:rPr>
-        <w:t>sprint revie</w:t>
+        <w:t>SCRUM</w:t>
+      </w:r>
+      <w:r>
+        <w:rPr>
+          <w:rFonts w:ascii="Futura Bk BT" w:hAnsi="Futura Bk BT" w:cstheme="minorHAnsi"/>
+        </w:rPr>
+        <w:t xml:space="preserve"> </w:t>
+      </w:r>
+      <w:r>
+        <w:rPr>
+          <w:rFonts w:ascii="Futura Bk BT" w:hAnsi="Futura Bk BT" w:cstheme="minorHAnsi"/>
+        </w:rPr>
+        <w:t xml:space="preserve">där gårdagen, vad som ska göras av varje utvecklare </w:t>
+      </w:r>
+      <w:r>
+        <w:rPr>
+          <w:rFonts w:ascii="Futura Bk BT" w:hAnsi="Futura Bk BT" w:cstheme="minorHAnsi"/>
+        </w:rPr>
+        <w:t xml:space="preserve">under dagen </w:t>
+      </w:r>
+      <w:r>
+        <w:rPr>
+          <w:rFonts w:ascii="Futura Bk BT" w:hAnsi="Futura Bk BT" w:cstheme="minorHAnsi"/>
+        </w:rPr>
+        <w:t>och eventuella hinder gås igenom. Sedan jobbar teamet med att implementera user stories. De</w:t>
+      </w:r>
+      <w:r>
+        <w:rPr>
+          <w:rFonts w:ascii="Futura Bk BT" w:hAnsi="Futura Bk BT" w:cstheme="minorHAnsi"/>
+        </w:rPr>
+        <w:t>ssa</w:t>
+      </w:r>
+      <w:r>
+        <w:rPr>
+          <w:rFonts w:ascii="Futura Bk BT" w:hAnsi="Futura Bk BT" w:cstheme="minorHAnsi"/>
+        </w:rPr>
+        <w:t xml:space="preserve"> går från </w:t>
+      </w:r>
+      <w:r>
+        <w:rPr>
+          <w:rFonts w:ascii="Futura Bk BT" w:hAnsi="Futura Bk BT" w:cstheme="minorHAnsi"/>
+          <w:i/>
+          <w:iCs/>
+        </w:rPr>
+        <w:t>planerade</w:t>
+      </w:r>
+      <w:r>
+        <w:rPr>
+          <w:rFonts w:ascii="Futura Bk BT" w:hAnsi="Futura Bk BT" w:cstheme="minorHAnsi"/>
+        </w:rPr>
+        <w:t xml:space="preserve"> till </w:t>
+      </w:r>
+      <w:r>
+        <w:rPr>
+          <w:rFonts w:ascii="Futura Bk BT" w:hAnsi="Futura Bk BT" w:cstheme="minorHAnsi"/>
+          <w:i/>
+          <w:iCs/>
+        </w:rPr>
+        <w:t>under byggnad</w:t>
+      </w:r>
+      <w:r>
+        <w:rPr>
+          <w:rFonts w:ascii="Futura Bk BT" w:hAnsi="Futura Bk BT" w:cstheme="minorHAnsi"/>
+        </w:rPr>
+        <w:t xml:space="preserve"> till </w:t>
+      </w:r>
+      <w:r>
+        <w:rPr>
+          <w:rFonts w:ascii="Futura Bk BT" w:hAnsi="Futura Bk BT" w:cstheme="minorHAnsi"/>
+          <w:i/>
+          <w:iCs/>
+        </w:rPr>
+        <w:t>klara</w:t>
+      </w:r>
+      <w:r>
+        <w:rPr>
+          <w:rFonts w:ascii="Futura Bk BT" w:hAnsi="Futura Bk BT" w:cstheme="minorHAnsi"/>
+        </w:rPr>
+        <w:t>. Det är i de faserna som ett team kan välja att implementera Kanban och använda sig av en Kanbantavla för att sortera och visualisera sina user stories</w:t>
+      </w:r>
+      <w:r>
+        <w:rPr>
+          <w:rFonts w:ascii="Futura Bk BT" w:hAnsi="Futura Bk BT" w:cstheme="minorHAnsi"/>
+        </w:rPr>
+        <w:t xml:space="preserve"> (arbetsflödet)</w:t>
+      </w:r>
+      <w:r>
+        <w:rPr>
+          <w:rFonts w:ascii="Futura Bk BT" w:hAnsi="Futura Bk BT" w:cstheme="minorHAnsi"/>
+        </w:rPr>
+        <w:t xml:space="preserve"> och flytta dem till </w:t>
+      </w:r>
+      <w:r>
+        <w:rPr>
+          <w:rFonts w:ascii="Futura Bk BT" w:hAnsi="Futura Bk BT" w:cstheme="minorHAnsi"/>
+        </w:rPr>
+        <w:t xml:space="preserve">de ovannämnda spalterna utifrån deras </w:t>
+      </w:r>
+      <w:r>
+        <w:rPr>
+          <w:rFonts w:ascii="Futura Bk BT" w:hAnsi="Futura Bk BT" w:cstheme="minorHAnsi"/>
+        </w:rPr>
+        <w:t xml:space="preserve">aktuella </w:t>
+      </w:r>
+      <w:r>
+        <w:rPr>
+          <w:rFonts w:ascii="Futura Bk BT" w:hAnsi="Futura Bk BT" w:cstheme="minorHAnsi"/>
+        </w:rPr>
+        <w:t xml:space="preserve">status. </w:t>
+      </w:r>
+      <w:r>
+        <w:rPr>
+          <w:rFonts w:ascii="Futura Bk BT" w:hAnsi="Futura Bk BT" w:cstheme="minorHAnsi"/>
+        </w:rPr>
+        <w:t>Utvecklingsteamet kan såklart välja att använda sig av fler</w:t>
+      </w:r>
+      <w:r>
+        <w:rPr>
+          <w:rFonts w:ascii="Futura Bk BT" w:hAnsi="Futura Bk BT" w:cstheme="minorHAnsi"/>
+        </w:rPr>
+        <w:t>a</w:t>
+      </w:r>
+      <w:r>
+        <w:rPr>
+          <w:rFonts w:ascii="Futura Bk BT" w:hAnsi="Futura Bk BT" w:cstheme="minorHAnsi"/>
+        </w:rPr>
+        <w:t xml:space="preserve"> spalter i sin Kanbantavla, så som </w:t>
+      </w:r>
+      <w:r>
+        <w:rPr>
+          <w:rFonts w:ascii="Futura Bk BT" w:hAnsi="Futura Bk BT" w:cstheme="minorHAnsi"/>
+          <w:i/>
+          <w:iCs/>
+        </w:rPr>
+        <w:t>peer review</w:t>
+      </w:r>
+      <w:r>
+        <w:rPr>
+          <w:rFonts w:ascii="Futura Bk BT" w:hAnsi="Futura Bk BT" w:cstheme="minorHAnsi"/>
+        </w:rPr>
+        <w:t>, eller dyl.</w:t>
+      </w:r>
+      <w:r>
+        <w:rPr>
+          <w:rFonts w:ascii="Futura Bk BT" w:hAnsi="Futura Bk BT" w:cstheme="minorHAnsi"/>
+        </w:rPr>
+        <w:t xml:space="preserve"> </w:t>
+      </w:r>
+    </w:p>
+    <w:p>
+      <w:pPr>
+        <w:spacing w:line="240" w:lineRule="auto"/>
+        <w:jc w:val="both"/>
+        <w:rPr>
+          <w:rFonts w:ascii="Futura Bk BT" w:hAnsi="Futura Bk BT" w:cstheme="minorHAnsi"/>
+        </w:rPr>
+      </w:pPr>
+      <w:r>
+        <w:rPr>
+          <w:rFonts w:ascii="Futura Bk BT" w:hAnsi="Futura Bk BT" w:cstheme="minorHAnsi"/>
+        </w:rPr>
+        <w:t xml:space="preserve">Det är som sagt möjligt att använda sig av </w:t>
+      </w:r>
+      <w:r>
+        <w:rPr>
+          <w:rFonts w:ascii="Futura Bk BT" w:hAnsi="Futura Bk BT" w:cstheme="minorHAnsi"/>
+        </w:rPr>
+        <w:t>SCRUM</w:t>
+      </w:r>
+      <w:r>
+        <w:rPr>
+          <w:rFonts w:ascii="Futura Bk BT" w:hAnsi="Futura Bk BT" w:cstheme="minorHAnsi"/>
+        </w:rPr>
+        <w:t xml:space="preserve"> utan Kanban </w:t>
+      </w:r>
+      <w:r>
+        <w:rPr>
+          <w:rFonts w:ascii="Futura Bk BT" w:hAnsi="Futura Bk BT" w:cstheme="minorHAnsi"/>
+        </w:rPr>
+        <w:t>och vice versa</w:t>
+      </w:r>
+      <w:r>
+        <w:rPr>
+          <w:rFonts w:ascii="Futura Bk BT" w:hAnsi="Futura Bk BT" w:cstheme="minorHAnsi"/>
+        </w:rPr>
+        <w:t xml:space="preserve"> och många företag gör det, </w:t>
+      </w:r>
+      <w:r>
+        <w:rPr>
+          <w:rFonts w:ascii="Futura Bk BT" w:hAnsi="Futura Bk BT" w:cstheme="minorHAnsi"/>
+        </w:rPr>
+        <w:t xml:space="preserve">men kombinationen av båda metoderna/ramverk tycks vara mycket kraftfull och effektiv. </w:t>
+      </w:r>
+      <w:r>
+        <w:rPr>
+          <w:rFonts w:ascii="Futura Bk BT" w:hAnsi="Futura Bk BT" w:cstheme="minorHAnsi"/>
+        </w:rPr>
+        <w:t>Efter varje sprint presenteras produkten</w:t>
+      </w:r>
+      <w:r>
+        <w:rPr>
+          <w:rFonts w:ascii="Futura Bk BT" w:hAnsi="Futura Bk BT" w:cstheme="minorHAnsi"/>
+        </w:rPr>
+        <w:t xml:space="preserve"> i form av en</w:t>
+      </w:r>
+      <w:r>
+        <w:rPr>
+          <w:rFonts w:ascii="Futura Bk BT" w:hAnsi="Futura Bk BT" w:cstheme="minorHAnsi"/>
+        </w:rPr>
+        <w:t xml:space="preserve"> </w:t>
       </w:r>
       <w:r>
         <w:rPr>
@@ -1123,6 +1115,16 @@
           <w:i/>
           <w:iCs/>
         </w:rPr>
+        <w:t>sprint revie</w:t>
+      </w:r>
+      <w:r>
+        <w:rPr>
+          <w:rFonts w:ascii="Futura Bk BT" w:hAnsi="Futura Bk BT" w:cstheme="minorHAnsi"/>
+          <w:b/>
+          <w:bCs/>
+          <w:i/>
+          <w:iCs/>
+        </w:rPr>
         <w:t>w</w:t>
       </w:r>
       <w:r>
@@ -1243,13 +1245,7 @@
         <w:rPr>
           <w:rFonts w:ascii="Futura Bk BT" w:hAnsi="Futura Bk BT" w:cstheme="minorHAnsi"/>
         </w:rPr>
-        <w:t>väg framåt.</w:t>
-      </w:r>
-      <w:r>
-        <w:rPr>
-          <w:rFonts w:ascii="Futura Bk BT" w:hAnsi="Futura Bk BT" w:cstheme="minorHAnsi"/>
-        </w:rPr>
-        <w:t xml:space="preserve"> </w:t>
+        <w:t xml:space="preserve">väg framåt. </w:t>
       </w:r>
       <w:r>
         <w:rPr>
@@ -1447,25 +1443,37 @@
         <w:rPr>
           <w:rFonts w:ascii="Futura Bk BT" w:hAnsi="Futura Bk BT" w:cstheme="minorHAnsi"/>
         </w:rPr>
+        <w:t xml:space="preserve"> erbjuder agila </w:t>
+      </w:r>
+      <w:r>
+        <w:rPr>
+          <w:rFonts w:ascii="Futura Bk BT" w:hAnsi="Futura Bk BT" w:cstheme="minorHAnsi"/>
+        </w:rPr>
+        <w:t>filosofin</w:t>
+      </w:r>
+      <w:r>
+        <w:rPr>
+          <w:rFonts w:ascii="Futura Bk BT" w:hAnsi="Futura Bk BT" w:cstheme="minorHAnsi"/>
+        </w:rPr>
+        <w:t xml:space="preserve"> ökad flexibilitet och anpassning</w:t>
+      </w:r>
+      <w:r>
+        <w:rPr>
+          <w:rFonts w:ascii="Futura Bk BT" w:hAnsi="Futura Bk BT" w:cstheme="minorHAnsi"/>
+        </w:rPr>
         <w:t xml:space="preserve"> </w:t>
       </w:r>
       <w:r>
         <w:rPr>
           <w:rFonts w:ascii="Futura Bk BT" w:hAnsi="Futura Bk BT" w:cstheme="minorHAnsi"/>
         </w:rPr>
-        <w:t xml:space="preserve">erbjuder agila </w:t>
-      </w:r>
-      <w:r>
-        <w:rPr>
-          <w:rFonts w:ascii="Futura Bk BT" w:hAnsi="Futura Bk BT" w:cstheme="minorHAnsi"/>
-        </w:rPr>
-        <w:t>filosofin</w:t>
-      </w:r>
-      <w:r>
-        <w:rPr>
-          <w:rFonts w:ascii="Futura Bk BT" w:hAnsi="Futura Bk BT" w:cstheme="minorHAnsi"/>
-        </w:rPr>
-        <w:t xml:space="preserve"> ökad flexibilitet och anpassning</w:t>
+        <w:t>till förändrade behov</w:t>
+      </w:r>
+      <w:r>
+        <w:rPr>
+          <w:rFonts w:ascii="Futura Bk BT" w:hAnsi="Futura Bk BT" w:cstheme="minorHAnsi"/>
+        </w:rPr>
+        <w:t>.</w:t>
       </w:r>
       <w:r>
         <w:rPr>
@@ -1477,24 +1485,6 @@
         <w:rPr>
           <w:rFonts w:ascii="Futura Bk BT" w:hAnsi="Futura Bk BT" w:cstheme="minorHAnsi"/>
         </w:rPr>
-        <w:t>till förändrade behov</w:t>
-      </w:r>
-      <w:r>
-        <w:rPr>
-          <w:rFonts w:ascii="Futura Bk BT" w:hAnsi="Futura Bk BT" w:cstheme="minorHAnsi"/>
-        </w:rPr>
-        <w:t>.</w:t>
-      </w:r>
-      <w:r>
-        <w:rPr>
-          <w:rFonts w:ascii="Futura Bk BT" w:hAnsi="Futura Bk BT" w:cstheme="minorHAnsi"/>
-        </w:rPr>
-        <w:t xml:space="preserve"> </w:t>
-      </w:r>
-      <w:r>
-        <w:rPr>
-          <w:rFonts w:ascii="Futura Bk BT" w:hAnsi="Futura Bk BT" w:cstheme="minorHAnsi"/>
-        </w:rPr>
         <w:t xml:space="preserve">Enligt vattenfallsmodellen </w:t>
       </w:r>
       <w:r>
@@ -1537,13 +1527,7 @@
         <w:rPr>
           <w:rFonts w:ascii="Futura Bk BT" w:hAnsi="Futura Bk BT" w:cstheme="minorHAnsi"/>
         </w:rPr>
-        <w:t>, som är väl och tydligt strukturerad, i vissa fall vara lättare att planera</w:t>
-      </w:r>
-      <w:r>
-        <w:rPr>
-          <w:rFonts w:ascii="Futura Bk BT" w:hAnsi="Futura Bk BT" w:cstheme="minorHAnsi"/>
-        </w:rPr>
-        <w:t>. De</w:t>
+        <w:t>, som är väl och tydligt strukturerad, i vissa fall vara lättare att planera. De</w:t>
       </w:r>
       <w:r>
         <w:rPr>
@@ -1583,6 +1567,7 @@
       </w:r>
     </w:p>
     <w:sectPr>
+      <w:headerReference w:type="default" r:id="rId7"/>
       <w:pgSz w:w="11906" w:h="16838"/>
       <w:pgMar w:top="851" w:right="849" w:bottom="1417" w:left="851" w:header="708" w:footer="708" w:gutter="0"/>
       <w:cols w:space="708"/>
@@ -1590,6 +1575,109 @@
     </w:sectPr>
   </w:body>
 </w:document>
+</file>
+
+<file path=word/endnotes.xml><?xml version="1.0" encoding="utf-8"?>
+<w:endnotes xmlns:wpc="http://schemas.microsoft.com/office/word/2010/wordprocessingCanvas" xmlns:cx="http://schemas.microsoft.com/office/drawing/2014/chartex" xmlns:cx1="http://schemas.microsoft.com/office/drawing/2015/9/8/chartex" xmlns:cx2="http://schemas.microsoft.com/office/drawing/2015/10/21/chartex" xmlns:cx3="http://schemas.microsoft.com/office/drawing/2016/5/9/chartex" xmlns:cx4="http://schemas.microsoft.com/office/drawing/2016/5/10/chartex" xmlns:cx5="http://schemas.microsoft.com/office/drawing/2016/5/11/chartex" xmlns:cx6="http://schemas.microsoft.com/office/drawing/2016/5/12/chartex" xmlns:cx7="http://schemas.microsoft.com/office/drawing/2016/5/13/chartex" xmlns:cx8="http://schemas.microsoft.com/office/drawing/2016/5/14/chartex" xmlns:mc="http://schemas.openxmlformats.org/markup-compatibility/2006" xmlns:aink="http://schemas.microsoft.com/office/drawing/2016/ink" xmlns:am3d="http://schemas.microsoft.com/office/drawing/2017/model3d" xmlns:o="urn:schemas-microsoft-com:office:office" xmlns:oel="http://schemas.microsoft.com/office/2019/extlst" xmlns:r="http://schemas.openxmlformats.org/officeDocument/2006/relationships" xmlns:m="http://schemas.openxmlformats.org/officeDocument/2006/math" xmlns:v="urn:schemas-microsoft-com:vml" xmlns:wp14="http://schemas.microsoft.com/office/word/2010/wordprocessingDrawing" xmlns:wp="http://schemas.openxmlformats.org/drawingml/2006/wordprocessingDrawing" xmlns:w10="urn:schemas-microsoft-com:office:word" xmlns:w="http://schemas.openxmlformats.org/wordprocessingml/2006/main" xmlns:w14="http://schemas.microsoft.com/office/word/2010/wordml" xmlns:w15="http://schemas.microsoft.com/office/word/2012/wordml" xmlns:w16cex="http://schemas.microsoft.com/office/word/2018/wordml/cex" xmlns:w16cid="http://schemas.microsoft.com/office/word/2016/wordml/cid" xmlns:w16="http://schemas.microsoft.com/office/word/2018/wordml" xmlns:w16sdtdh="http://schemas.microsoft.com/office/word/2020/wordml/sdtdatahash" xmlns:w16se="http://schemas.microsoft.com/office/word/2015/wordml/symex" xmlns:wpg="http://schemas.microsoft.com/office/word/2010/wordprocessingGroup" xmlns:wpi="http://schemas.microsoft.com/office/word/2010/wordprocessingInk" xmlns:wne="http://schemas.microsoft.com/office/word/2006/wordml" xmlns:wps="http://schemas.microsoft.com/office/word/2010/wordprocessingShape" mc:Ignorable="w14 w15 w16se w16cid w16 w16cex w16sdtdh wp14">
+  <w:endnote w:type="separator" w:id="-1">
+    <w:p>
+      <w:pPr>
+        <w:spacing w:after="0" w:line="240" w:lineRule="auto"/>
+      </w:pPr>
+      <w:r>
+        <w:separator/>
+      </w:r>
+    </w:p>
+  </w:endnote>
+  <w:endnote w:type="continuationSeparator" w:id="0">
+    <w:p>
+      <w:pPr>
+        <w:spacing w:after="0" w:line="240" w:lineRule="auto"/>
+      </w:pPr>
+      <w:r>
+        <w:continuationSeparator/>
+      </w:r>
+    </w:p>
+  </w:endnote>
+</w:endnotes>
+</file>
+
+<file path=word/footnotes.xml><?xml version="1.0" encoding="utf-8"?>
+<w:footnotes xmlns:wpc="http://schemas.microsoft.com/office/word/2010/wordprocessingCanvas" xmlns:cx="http://schemas.microsoft.com/office/drawing/2014/chartex" xmlns:cx1="http://schemas.microsoft.com/office/drawing/2015/9/8/chartex" xmlns:cx2="http://schemas.microsoft.com/office/drawing/2015/10/21/chartex" xmlns:cx3="http://schemas.microsoft.com/office/drawing/2016/5/9/chartex" xmlns:cx4="http://schemas.microsoft.com/office/drawing/2016/5/10/chartex" xmlns:cx5="http://schemas.microsoft.com/office/drawing/2016/5/11/chartex" xmlns:cx6="http://schemas.microsoft.com/office/drawing/2016/5/12/chartex" xmlns:cx7="http://schemas.microsoft.com/office/drawing/2016/5/13/chartex" xmlns:cx8="http://schemas.microsoft.com/office/drawing/2016/5/14/chartex" xmlns:mc="http://schemas.openxmlformats.org/markup-compatibility/2006" xmlns:aink="http://schemas.microsoft.com/office/drawing/2016/ink" xmlns:am3d="http://schemas.microsoft.com/office/drawing/2017/model3d" xmlns:o="urn:schemas-microsoft-com:office:office" xmlns:oel="http://schemas.microsoft.com/office/2019/extlst" xmlns:r="http://schemas.openxmlformats.org/officeDocument/2006/relationships" xmlns:m="http://schemas.openxmlformats.org/officeDocument/2006/math" xmlns:v="urn:schemas-microsoft-com:vml" xmlns:wp14="http://schemas.microsoft.com/office/word/2010/wordprocessingDrawing" xmlns:wp="http://schemas.openxmlformats.org/drawingml/2006/wordprocessingDrawing" xmlns:w10="urn:schemas-microsoft-com:office:word" xmlns:w="http://schemas.openxmlformats.org/wordprocessingml/2006/main" xmlns:w14="http://schemas.microsoft.com/office/word/2010/wordml" xmlns:w15="http://schemas.microsoft.com/office/word/2012/wordml" xmlns:w16cex="http://schemas.microsoft.com/office/word/2018/wordml/cex" xmlns:w16cid="http://schemas.microsoft.com/office/word/2016/wordml/cid" xmlns:w16="http://schemas.microsoft.com/office/word/2018/wordml" xmlns:w16sdtdh="http://schemas.microsoft.com/office/word/2020/wordml/sdtdatahash" xmlns:w16se="http://schemas.microsoft.com/office/word/2015/wordml/symex" xmlns:wpg="http://schemas.microsoft.com/office/word/2010/wordprocessingGroup" xmlns:wpi="http://schemas.microsoft.com/office/word/2010/wordprocessingInk" xmlns:wne="http://schemas.microsoft.com/office/word/2006/wordml" xmlns:wps="http://schemas.microsoft.com/office/word/2010/wordprocessingShape" mc:Ignorable="w14 w15 w16se w16cid w16 w16cex w16sdtdh wp14">
+  <w:footnote w:type="separator" w:id="-1">
+    <w:p>
+      <w:pPr>
+        <w:spacing w:after="0" w:line="240" w:lineRule="auto"/>
+      </w:pPr>
+      <w:r>
+        <w:separator/>
+      </w:r>
+    </w:p>
+  </w:footnote>
+  <w:footnote w:type="continuationSeparator" w:id="0">
+    <w:p>
+      <w:pPr>
+        <w:spacing w:after="0" w:line="240" w:lineRule="auto"/>
+      </w:pPr>
+      <w:r>
+        <w:continuationSeparator/>
+      </w:r>
+    </w:p>
+  </w:footnote>
+</w:footnotes>
+</file>
+
+<file path=word/header1.xml><?xml version="1.0" encoding="utf-8"?>
+<w:hdr xmlns:wpc="http://schemas.microsoft.com/office/word/2010/wordprocessingCanvas" xmlns:cx="http://schemas.microsoft.com/office/drawing/2014/chartex" xmlns:cx1="http://schemas.microsoft.com/office/drawing/2015/9/8/chartex" xmlns:cx2="http://schemas.microsoft.com/office/drawing/2015/10/21/chartex" xmlns:cx3="http://schemas.microsoft.com/office/drawing/2016/5/9/chartex" xmlns:cx4="http://schemas.microsoft.com/office/drawing/2016/5/10/chartex" xmlns:cx5="http://schemas.microsoft.com/office/drawing/2016/5/11/chartex" xmlns:cx6="http://schemas.microsoft.com/office/drawing/2016/5/12/chartex" xmlns:cx7="http://schemas.microsoft.com/office/drawing/2016/5/13/chartex" xmlns:cx8="http://schemas.microsoft.com/office/drawing/2016/5/14/chartex" xmlns:mc="http://schemas.openxmlformats.org/markup-compatibility/2006" xmlns:aink="http://schemas.microsoft.com/office/drawing/2016/ink" xmlns:am3d="http://schemas.microsoft.com/office/drawing/2017/model3d" xmlns:o="urn:schemas-microsoft-com:office:office" xmlns:oel="http://schemas.microsoft.com/office/2019/extlst" xmlns:r="http://schemas.openxmlformats.org/officeDocument/2006/relationships" xmlns:m="http://schemas.openxmlformats.org/officeDocument/2006/math" xmlns:v="urn:schemas-microsoft-com:vml" xmlns:wp14="http://schemas.microsoft.com/office/word/2010/wordprocessingDrawing" xmlns:wp="http://schemas.openxmlformats.org/drawingml/2006/wordprocessingDrawing" xmlns:w10="urn:schemas-microsoft-com:office:word" xmlns:w="http://schemas.openxmlformats.org/wordprocessingml/2006/main" xmlns:w14="http://schemas.microsoft.com/office/word/2010/wordml" xmlns:w15="http://schemas.microsoft.com/office/word/2012/wordml" xmlns:w16cex="http://schemas.microsoft.com/office/word/2018/wordml/cex" xmlns:w16cid="http://schemas.microsoft.com/office/word/2016/wordml/cid" xmlns:w16="http://schemas.microsoft.com/office/word/2018/wordml" xmlns:w16sdtdh="http://schemas.microsoft.com/office/word/2020/wordml/sdtdatahash" xmlns:w16se="http://schemas.microsoft.com/office/word/2015/wordml/symex" xmlns:wpg="http://schemas.microsoft.com/office/word/2010/wordprocessingGroup" xmlns:wpi="http://schemas.microsoft.com/office/word/2010/wordprocessingInk" xmlns:wne="http://schemas.microsoft.com/office/word/2006/wordml" xmlns:wps="http://schemas.microsoft.com/office/word/2010/wordprocessingShape" mc:Ignorable="w14 w15 w16se w16cid w16 w16cex w16sdtdh wp14">
+  <w:p>
+    <w:pPr>
+      <w:spacing w:line="240" w:lineRule="auto"/>
+      <w:jc w:val="both"/>
+      <w:rPr>
+        <w:rFonts w:ascii="Futura Bk BT" w:hAnsi="Futura Bk BT" w:cstheme="minorHAnsi"/>
+        <w:b/>
+        <w:bCs/>
+        <w:sz w:val="24"/>
+        <w:szCs w:val="24"/>
+      </w:rPr>
+    </w:pPr>
+    <w:r>
+      <w:rPr>
+        <w:rFonts w:ascii="Futura Bk BT" w:hAnsi="Futura Bk BT" w:cstheme="minorHAnsi"/>
+        <w:b/>
+        <w:bCs/>
+        <w:sz w:val="24"/>
+        <w:szCs w:val="24"/>
+      </w:rPr>
+      <w:t>Emmanuel Duchene, System23 – Systemutvecklingens grunde</w:t>
+    </w:r>
+    <w:r>
+      <w:rPr>
+        <w:rFonts w:ascii="Futura Bk BT" w:hAnsi="Futura Bk BT" w:cstheme="minorHAnsi"/>
+        <w:b/>
+        <w:bCs/>
+        <w:sz w:val="24"/>
+        <w:szCs w:val="24"/>
+      </w:rPr>
+      <w:t xml:space="preserve">r och agil utveckling - </w:t>
+    </w:r>
+    <w:r>
+      <w:rPr>
+        <w:rFonts w:ascii="Futura Bk BT" w:hAnsi="Futura Bk BT" w:cstheme="minorHAnsi"/>
+        <w:b/>
+        <w:bCs/>
+        <w:sz w:val="24"/>
+        <w:szCs w:val="24"/>
+      </w:rPr>
+      <w:t>VG-uppgift</w:t>
+    </w:r>
+  </w:p>
+  <w:p>
+    <w:pPr>
+      <w:pStyle w:val="Sidhuvud"/>
+    </w:pPr>
+  </w:p>
+</w:hdr>
 </file>
 
 <file path=word/numbering.xml><?xml version="1.0" encoding="utf-8"?>
@@ -2266,6 +2354,50 @@
       <w:contextualSpacing/>
     </w:pPr>
   </w:style>
+  <w:style w:type="paragraph" w:styleId="Sidhuvud">
+    <w:name w:val="header"/>
+    <w:basedOn w:val="Normal"/>
+    <w:link w:val="SidhuvudChar"/>
+    <w:uiPriority w:val="99"/>
+    <w:unhideWhenUsed/>
+    <w:rsid w:val="00B7728E"/>
+    <w:pPr>
+      <w:tabs>
+        <w:tab w:val="center" w:pos="4536"/>
+        <w:tab w:val="right" w:pos="9072"/>
+      </w:tabs>
+      <w:spacing w:after="0" w:line="240" w:lineRule="auto"/>
+    </w:pPr>
+  </w:style>
+  <w:style w:type="character" w:customStyle="1" w:styleId="SidhuvudChar">
+    <w:name w:val="Sidhuvud Char"/>
+    <w:basedOn w:val="Standardstycketeckensnitt"/>
+    <w:link w:val="Sidhuvud"/>
+    <w:uiPriority w:val="99"/>
+    <w:rsid w:val="00B7728E"/>
+  </w:style>
+  <w:style w:type="paragraph" w:styleId="Sidfot">
+    <w:name w:val="footer"/>
+    <w:basedOn w:val="Normal"/>
+    <w:link w:val="SidfotChar"/>
+    <w:uiPriority w:val="99"/>
+    <w:unhideWhenUsed/>
+    <w:rsid w:val="00B7728E"/>
+    <w:pPr>
+      <w:tabs>
+        <w:tab w:val="center" w:pos="4536"/>
+        <w:tab w:val="right" w:pos="9072"/>
+      </w:tabs>
+      <w:spacing w:after="0" w:line="240" w:lineRule="auto"/>
+    </w:pPr>
+  </w:style>
+  <w:style w:type="character" w:customStyle="1" w:styleId="SidfotChar">
+    <w:name w:val="Sidfot Char"/>
+    <w:basedOn w:val="Standardstycketeckensnitt"/>
+    <w:link w:val="Sidfot"/>
+    <w:uiPriority w:val="99"/>
+    <w:rsid w:val="00B7728E"/>
+  </w:style>
 </w:styles>
 </file>
 

</xml_diff>